<commit_message>
fin itération + memo complet
</commit_message>
<xml_diff>
--- a/example-app/Memo Laravel/Memo Laravel.docx
+++ b/example-app/Memo Laravel/Memo Laravel.docx
@@ -736,78 +736,23 @@
       </w:pPr>
       <w:r>
         <w:rPr>
-          <w:b w:val="1"/>
-          <w:sz w:val="18"/>
-          <w:szCs w:val="18"/>
-          <w:rtl w:val="0"/>
-        </w:rPr>
-        <w:t xml:space="preserve">Les tests sont un sujet complexe, si vous connaissez déjà la programmation vous pouvez regarder mes vidéos</w:t>
-      </w:r>
-      <w:hyperlink r:id="rId6">
-        <w:r>
-          <w:rPr>
-            <w:b w:val="1"/>
-            <w:sz w:val="18"/>
-            <w:szCs w:val="18"/>
-            <w:rtl w:val="0"/>
-          </w:rPr>
-          <w:t xml:space="preserve"> </w:t>
-        </w:r>
-      </w:hyperlink>
-      <w:hyperlink r:id="rId7">
-        <w:r>
-          <w:rPr>
-            <w:b w:val="1"/>
-            <w:color w:val="1155cc"/>
-            <w:sz w:val="18"/>
-            <w:szCs w:val="18"/>
-            <w:u w:val="single"/>
-            <w:rtl w:val="0"/>
-          </w:rPr>
-          <w:t xml:space="preserve">Développement Laravel</w:t>
-        </w:r>
-      </w:hyperlink>
-      <w:r>
-        <w:rPr>
-          <w:b w:val="1"/>
-          <w:sz w:val="18"/>
-          <w:szCs w:val="18"/>
-          <w:rtl w:val="0"/>
-        </w:rPr>
-        <w:t xml:space="preserve"> et</w:t>
-      </w:r>
-      <w:hyperlink r:id="rId8">
-        <w:r>
-          <w:rPr>
-            <w:b w:val="1"/>
-            <w:sz w:val="18"/>
-            <w:szCs w:val="18"/>
-            <w:rtl w:val="0"/>
-          </w:rPr>
-          <w:t xml:space="preserve"> </w:t>
-        </w:r>
-      </w:hyperlink>
-      <w:hyperlink r:id="rId9">
-        <w:r>
-          <w:rPr>
-            <w:b w:val="1"/>
-            <w:color w:val="1155cc"/>
-            <w:sz w:val="18"/>
-            <w:szCs w:val="18"/>
-            <w:u w:val="single"/>
-            <w:rtl w:val="0"/>
-          </w:rPr>
-          <w:t xml:space="preserve">E-Commerce avec Laravel</w:t>
-        </w:r>
-      </w:hyperlink>
-      <w:r>
-        <w:rPr>
-          <w:b w:val="1"/>
-          <w:sz w:val="18"/>
-          <w:szCs w:val="18"/>
-          <w:rtl w:val="0"/>
-        </w:rPr>
-        <w:t xml:space="preserve"> où je présente comment réaliser une application avec des tests.</w:t>
+          <w:rtl w:val="0"/>
+        </w:rPr>
+      </w:r>
+    </w:p>
+    <w:p>
+      <w:pPr>
+        <w:spacing w:after="240" w:before="240" w:lineRule="auto"/>
+        <w:rPr>
+          <w:b w:val="1"/>
+          <w:sz w:val="18"/>
+          <w:szCs w:val="18"/>
+        </w:rPr>
+      </w:pPr>
+      <w:r>
+        <w:rPr>
+          <w:rtl w:val="0"/>
+        </w:rPr>
       </w:r>
     </w:p>
     <w:p>

</xml_diff>